<commit_message>
Added improvements we would have done if we had more time document, only describing WebGUI
</commit_message>
<xml_diff>
--- a/Artifacts/Things we would improve, had we more time.docx
+++ b/Artifacts/Things we would improve, had we more time.docx
@@ -4,34 +4,283 @@
   <w:body>
     <w:p>
       <w:pPr>
-        <w:pStyle w:val="Listeafsnit"/>
-        <w:numPr>
-          <w:ilvl w:val="0"/>
-          <w:numId w:val="1"/>
-        </w:numPr>
-      </w:pPr>
-      <w:r>
-        <w:t>OMG CHANGELOG WTF</w:t>
-      </w:r>
-    </w:p>
-    <w:p>
-      <w:pPr>
-        <w:pStyle w:val="Listeafsnit"/>
-        <w:numPr>
-          <w:ilvl w:val="0"/>
-          <w:numId w:val="1"/>
-        </w:numPr>
+        <w:pStyle w:val="Overskrift2"/>
+        <w:rPr>
+          <w:lang w:val="en-US"/>
+        </w:rPr>
+      </w:pPr>
+      <w:r>
+        <w:rPr>
+          <w:lang w:val="en-US"/>
+        </w:rPr>
+        <w:t>Things we would have improved, had we more time</w:t>
+      </w:r>
+    </w:p>
+    <w:p>
+      <w:pPr>
+        <w:rPr>
+          <w:lang w:val="en-US"/>
+        </w:rPr>
+      </w:pPr>
+      <w:r>
+        <w:rPr>
+          <w:lang w:val="en-US"/>
+        </w:rPr>
+        <w:t>In this segment we describe some of the improvements we would have liked to implement if we had more time to do this project.</w:t>
+      </w:r>
+    </w:p>
+    <w:p>
+      <w:pPr>
+        <w:pStyle w:val="Overskrift1"/>
+        <w:rPr>
+          <w:lang w:val="en-US"/>
+        </w:rPr>
+      </w:pPr>
+    </w:p>
+    <w:p>
+      <w:pPr>
+        <w:pStyle w:val="Overskrift3"/>
+        <w:rPr>
+          <w:lang w:val="en-US"/>
+        </w:rPr>
       </w:pPr>
       <w:proofErr w:type="spellStart"/>
       <w:r>
-        <w:t>Better</w:t>
+        <w:rPr>
+          <w:lang w:val="en-US"/>
+        </w:rPr>
+        <w:t>WebGUI</w:t>
       </w:r>
       <w:proofErr w:type="spellEnd"/>
-      <w:r>
-        <w:t xml:space="preserve"> GUI editor functionality</w:t>
+    </w:p>
+    <w:p>
+      <w:pPr>
+        <w:pStyle w:val="Undertitel"/>
+        <w:rPr>
+          <w:lang w:val="en-US"/>
+        </w:rPr>
+      </w:pPr>
+      <w:r>
+        <w:rPr>
+          <w:lang w:val="en-US"/>
+        </w:rPr>
+        <w:t>Remove Pictures</w:t>
+      </w:r>
+    </w:p>
+    <w:p>
+      <w:pPr>
+        <w:rPr>
+          <w:lang w:val="en-US"/>
+        </w:rPr>
+      </w:pPr>
+      <w:r>
+        <w:rPr>
+          <w:lang w:val="en-US"/>
+        </w:rPr>
+        <w:t>We are not able to remove pictures at the moment, it wouldn’t be that hard to implement but we prioritized other aspects higher and therefore didn’t have time for it.</w:t>
+      </w:r>
+    </w:p>
+    <w:p>
+      <w:pPr>
+        <w:pStyle w:val="Undertitel"/>
+        <w:rPr>
+          <w:lang w:val="en-US"/>
+        </w:rPr>
+      </w:pPr>
+      <w:r>
+        <w:rPr>
+          <w:lang w:val="en-US"/>
+        </w:rPr>
+        <w:t>Move Documents and Folders</w:t>
+      </w:r>
+    </w:p>
+    <w:p>
+      <w:pPr>
+        <w:rPr>
+          <w:lang w:val="en-US"/>
+        </w:rPr>
+      </w:pPr>
+      <w:r>
+        <w:rPr>
+          <w:lang w:val="en-US"/>
+        </w:rPr>
+        <w:t xml:space="preserve">Even though it is possible in the offline GUI to move documents and folders from one folder to another we didn’t take the time to implement it in the </w:t>
+      </w:r>
+      <w:proofErr w:type="spellStart"/>
+      <w:r>
+        <w:rPr>
+          <w:lang w:val="en-US"/>
+        </w:rPr>
+        <w:t>WebGUI</w:t>
+      </w:r>
+      <w:proofErr w:type="spellEnd"/>
+      <w:r>
+        <w:rPr>
+          <w:lang w:val="en-US"/>
+        </w:rPr>
+        <w:t>.</w:t>
+      </w:r>
+    </w:p>
+    <w:p>
+      <w:pPr>
+        <w:pStyle w:val="Undertitel"/>
+        <w:rPr>
+          <w:lang w:val="en-US"/>
+        </w:rPr>
+      </w:pPr>
+      <w:proofErr w:type="spellStart"/>
+      <w:r>
+        <w:rPr>
+          <w:lang w:val="en-US"/>
+        </w:rPr>
+        <w:t>Diplay</w:t>
+      </w:r>
+      <w:proofErr w:type="spellEnd"/>
+      <w:r>
+        <w:rPr>
+          <w:lang w:val="en-US"/>
+        </w:rPr>
+        <w:t xml:space="preserve"> Pictures</w:t>
+      </w:r>
+    </w:p>
+    <w:p>
+      <w:pPr>
+        <w:rPr>
+          <w:lang w:val="en-US"/>
+        </w:rPr>
+      </w:pPr>
+      <w:r>
+        <w:rPr>
+          <w:lang w:val="en-US"/>
+        </w:rPr>
+        <w:t>We used a lot of time trying to find out how we could display the pictures in an appropriate manner, but we couldn’t find a working solution using asp.net, instead we compromised and chose to just list the pictures id’s so the user could see that they had added pictures to the project.</w:t>
+      </w:r>
+    </w:p>
+    <w:p>
+      <w:pPr>
+        <w:pStyle w:val="Undertitel"/>
+        <w:rPr>
+          <w:lang w:val="en-US"/>
+        </w:rPr>
+      </w:pPr>
+      <w:r>
+        <w:rPr>
+          <w:lang w:val="en-US"/>
+        </w:rPr>
+        <w:t>Rename Folders</w:t>
+      </w:r>
+    </w:p>
+    <w:p>
+      <w:pPr>
+        <w:rPr>
+          <w:lang w:val="en-US"/>
+        </w:rPr>
+      </w:pPr>
+      <w:r>
+        <w:rPr>
+          <w:lang w:val="en-US"/>
+        </w:rPr>
+        <w:t xml:space="preserve">We didn’t take the time to implement the functionality of renaming folders again because of time issues, it would require quite a bit of time to implement it with the way that we sort out which folders belong in which, it works in the offline GUI, but we would need to implement another solution because of the way our nodes work in the </w:t>
+      </w:r>
+      <w:proofErr w:type="spellStart"/>
+      <w:r>
+        <w:rPr>
+          <w:lang w:val="en-US"/>
+        </w:rPr>
+        <w:t>TreeView</w:t>
+      </w:r>
+      <w:proofErr w:type="spellEnd"/>
+      <w:r>
+        <w:rPr>
+          <w:lang w:val="en-US"/>
+        </w:rPr>
+        <w:t xml:space="preserve"> of the </w:t>
+      </w:r>
+      <w:proofErr w:type="spellStart"/>
+      <w:r>
+        <w:rPr>
+          <w:lang w:val="en-US"/>
+        </w:rPr>
+        <w:t>WebGUI</w:t>
+      </w:r>
+      <w:proofErr w:type="spellEnd"/>
+      <w:r>
+        <w:rPr>
+          <w:lang w:val="en-US"/>
+        </w:rPr>
+        <w:t>.</w:t>
+      </w:r>
+    </w:p>
+    <w:p>
+      <w:pPr>
+        <w:pStyle w:val="Undertitel"/>
+        <w:rPr>
+          <w:lang w:val="en-US"/>
+        </w:rPr>
+      </w:pPr>
+      <w:proofErr w:type="spellStart"/>
+      <w:r>
+        <w:rPr>
+          <w:lang w:val="en-US"/>
+        </w:rPr>
+        <w:t>Unshare</w:t>
+      </w:r>
+      <w:proofErr w:type="spellEnd"/>
+      <w:r>
+        <w:rPr>
+          <w:lang w:val="en-US"/>
+        </w:rPr>
+        <w:t xml:space="preserve"> Projects</w:t>
+      </w:r>
+    </w:p>
+    <w:p>
+      <w:pPr>
+        <w:rPr>
+          <w:lang w:val="en-US"/>
+        </w:rPr>
+      </w:pPr>
+      <w:r>
+        <w:rPr>
+          <w:lang w:val="en-US"/>
+        </w:rPr>
+        <w:t>Wouldn’t be hard to implement, but if we had more time we would have implemented it, in a similar fashion as the way we share projects.</w:t>
+      </w:r>
+    </w:p>
+    <w:p>
+      <w:pPr>
+        <w:pStyle w:val="Undertitel"/>
+        <w:rPr>
+          <w:lang w:val="en-US"/>
+        </w:rPr>
+      </w:pPr>
+      <w:r>
+        <w:rPr>
+          <w:lang w:val="en-US"/>
+        </w:rPr>
+        <w:t>Auto-Refresh on the Documents log</w:t>
+      </w:r>
+    </w:p>
+    <w:p>
+      <w:pPr>
+        <w:rPr>
+          <w:lang w:val="en-US"/>
+        </w:rPr>
+      </w:pPr>
+      <w:r>
+        <w:rPr>
+          <w:lang w:val="en-US"/>
+        </w:rPr>
+        <w:t>At the moment you have to refresh the project manually if you want to see the changes made to the documents log.</w:t>
       </w:r>
       <w:bookmarkStart w:id="0" w:name="_GoBack"/>
       <w:bookmarkEnd w:id="0"/>
+    </w:p>
+    <w:p>
+      <w:pPr>
+        <w:rPr>
+          <w:lang w:val="en-US"/>
+        </w:rPr>
+      </w:pPr>
     </w:p>
     <w:sectPr>
       <w:pgSz w:w="11906" w:h="16838"/>
@@ -324,6 +573,75 @@
     <w:name w:val="Normal"/>
     <w:qFormat/>
   </w:style>
+  <w:style w:type="paragraph" w:styleId="Overskrift1">
+    <w:name w:val="heading 1"/>
+    <w:basedOn w:val="Normal"/>
+    <w:next w:val="Normal"/>
+    <w:link w:val="Overskrift1Tegn"/>
+    <w:uiPriority w:val="9"/>
+    <w:qFormat/>
+    <w:rsid w:val="00B10E8F"/>
+    <w:pPr>
+      <w:keepNext/>
+      <w:keepLines/>
+      <w:spacing w:before="480" w:after="0"/>
+      <w:outlineLvl w:val="0"/>
+    </w:pPr>
+    <w:rPr>
+      <w:rFonts w:asciiTheme="majorHAnsi" w:eastAsiaTheme="majorEastAsia" w:hAnsiTheme="majorHAnsi" w:cstheme="majorBidi"/>
+      <w:b/>
+      <w:bCs/>
+      <w:color w:val="365F91" w:themeColor="accent1" w:themeShade="BF"/>
+      <w:sz w:val="28"/>
+      <w:szCs w:val="28"/>
+    </w:rPr>
+  </w:style>
+  <w:style w:type="paragraph" w:styleId="Overskrift2">
+    <w:name w:val="heading 2"/>
+    <w:basedOn w:val="Normal"/>
+    <w:next w:val="Normal"/>
+    <w:link w:val="Overskrift2Tegn"/>
+    <w:uiPriority w:val="9"/>
+    <w:unhideWhenUsed/>
+    <w:qFormat/>
+    <w:rsid w:val="00180E33"/>
+    <w:pPr>
+      <w:keepNext/>
+      <w:keepLines/>
+      <w:spacing w:before="200" w:after="0"/>
+      <w:outlineLvl w:val="1"/>
+    </w:pPr>
+    <w:rPr>
+      <w:rFonts w:asciiTheme="majorHAnsi" w:eastAsiaTheme="majorEastAsia" w:hAnsiTheme="majorHAnsi" w:cstheme="majorBidi"/>
+      <w:b/>
+      <w:bCs/>
+      <w:color w:val="4F81BD" w:themeColor="accent1"/>
+      <w:sz w:val="26"/>
+      <w:szCs w:val="26"/>
+    </w:rPr>
+  </w:style>
+  <w:style w:type="paragraph" w:styleId="Overskrift3">
+    <w:name w:val="heading 3"/>
+    <w:basedOn w:val="Normal"/>
+    <w:next w:val="Normal"/>
+    <w:link w:val="Overskrift3Tegn"/>
+    <w:uiPriority w:val="9"/>
+    <w:unhideWhenUsed/>
+    <w:qFormat/>
+    <w:rsid w:val="00180E33"/>
+    <w:pPr>
+      <w:keepNext/>
+      <w:keepLines/>
+      <w:spacing w:before="200" w:after="0"/>
+      <w:outlineLvl w:val="2"/>
+    </w:pPr>
+    <w:rPr>
+      <w:rFonts w:asciiTheme="majorHAnsi" w:eastAsiaTheme="majorEastAsia" w:hAnsiTheme="majorHAnsi" w:cstheme="majorBidi"/>
+      <w:b/>
+      <w:bCs/>
+      <w:color w:val="4F81BD" w:themeColor="accent1"/>
+    </w:rPr>
+  </w:style>
   <w:style w:type="character" w:default="1" w:styleId="Standardskrifttypeiafsnit">
     <w:name w:val="Default Paragraph Font"/>
     <w:uiPriority w:val="1"/>
@@ -361,6 +679,127 @@
       <w:ind w:left="720"/>
       <w:contextualSpacing/>
     </w:pPr>
+  </w:style>
+  <w:style w:type="paragraph" w:styleId="Titel">
+    <w:name w:val="Title"/>
+    <w:basedOn w:val="Normal"/>
+    <w:next w:val="Normal"/>
+    <w:link w:val="TitelTegn"/>
+    <w:uiPriority w:val="10"/>
+    <w:qFormat/>
+    <w:rsid w:val="00B10E8F"/>
+    <w:pPr>
+      <w:pBdr>
+        <w:bottom w:val="single" w:sz="8" w:space="4" w:color="4F81BD" w:themeColor="accent1"/>
+      </w:pBdr>
+      <w:spacing w:after="300" w:line="240" w:lineRule="auto"/>
+      <w:contextualSpacing/>
+    </w:pPr>
+    <w:rPr>
+      <w:rFonts w:asciiTheme="majorHAnsi" w:eastAsiaTheme="majorEastAsia" w:hAnsiTheme="majorHAnsi" w:cstheme="majorBidi"/>
+      <w:color w:val="17365D" w:themeColor="text2" w:themeShade="BF"/>
+      <w:spacing w:val="5"/>
+      <w:kern w:val="28"/>
+      <w:sz w:val="52"/>
+      <w:szCs w:val="52"/>
+    </w:rPr>
+  </w:style>
+  <w:style w:type="character" w:customStyle="1" w:styleId="TitelTegn">
+    <w:name w:val="Titel Tegn"/>
+    <w:basedOn w:val="Standardskrifttypeiafsnit"/>
+    <w:link w:val="Titel"/>
+    <w:uiPriority w:val="10"/>
+    <w:rsid w:val="00B10E8F"/>
+    <w:rPr>
+      <w:rFonts w:asciiTheme="majorHAnsi" w:eastAsiaTheme="majorEastAsia" w:hAnsiTheme="majorHAnsi" w:cstheme="majorBidi"/>
+      <w:color w:val="17365D" w:themeColor="text2" w:themeShade="BF"/>
+      <w:spacing w:val="5"/>
+      <w:kern w:val="28"/>
+      <w:sz w:val="52"/>
+      <w:szCs w:val="52"/>
+    </w:rPr>
+  </w:style>
+  <w:style w:type="character" w:customStyle="1" w:styleId="Overskrift1Tegn">
+    <w:name w:val="Overskrift 1 Tegn"/>
+    <w:basedOn w:val="Standardskrifttypeiafsnit"/>
+    <w:link w:val="Overskrift1"/>
+    <w:uiPriority w:val="9"/>
+    <w:rsid w:val="00B10E8F"/>
+    <w:rPr>
+      <w:rFonts w:asciiTheme="majorHAnsi" w:eastAsiaTheme="majorEastAsia" w:hAnsiTheme="majorHAnsi" w:cstheme="majorBidi"/>
+      <w:b/>
+      <w:bCs/>
+      <w:color w:val="365F91" w:themeColor="accent1" w:themeShade="BF"/>
+      <w:sz w:val="28"/>
+      <w:szCs w:val="28"/>
+    </w:rPr>
+  </w:style>
+  <w:style w:type="paragraph" w:styleId="Undertitel">
+    <w:name w:val="Subtitle"/>
+    <w:basedOn w:val="Normal"/>
+    <w:next w:val="Normal"/>
+    <w:link w:val="UndertitelTegn"/>
+    <w:uiPriority w:val="11"/>
+    <w:qFormat/>
+    <w:rsid w:val="00B10E8F"/>
+    <w:pPr>
+      <w:numPr>
+        <w:ilvl w:val="1"/>
+      </w:numPr>
+    </w:pPr>
+    <w:rPr>
+      <w:rFonts w:asciiTheme="majorHAnsi" w:eastAsiaTheme="majorEastAsia" w:hAnsiTheme="majorHAnsi" w:cstheme="majorBidi"/>
+      <w:i/>
+      <w:iCs/>
+      <w:color w:val="4F81BD" w:themeColor="accent1"/>
+      <w:spacing w:val="15"/>
+      <w:sz w:val="24"/>
+      <w:szCs w:val="24"/>
+    </w:rPr>
+  </w:style>
+  <w:style w:type="character" w:customStyle="1" w:styleId="UndertitelTegn">
+    <w:name w:val="Undertitel Tegn"/>
+    <w:basedOn w:val="Standardskrifttypeiafsnit"/>
+    <w:link w:val="Undertitel"/>
+    <w:uiPriority w:val="11"/>
+    <w:rsid w:val="00B10E8F"/>
+    <w:rPr>
+      <w:rFonts w:asciiTheme="majorHAnsi" w:eastAsiaTheme="majorEastAsia" w:hAnsiTheme="majorHAnsi" w:cstheme="majorBidi"/>
+      <w:i/>
+      <w:iCs/>
+      <w:color w:val="4F81BD" w:themeColor="accent1"/>
+      <w:spacing w:val="15"/>
+      <w:sz w:val="24"/>
+      <w:szCs w:val="24"/>
+    </w:rPr>
+  </w:style>
+  <w:style w:type="character" w:customStyle="1" w:styleId="Overskrift2Tegn">
+    <w:name w:val="Overskrift 2 Tegn"/>
+    <w:basedOn w:val="Standardskrifttypeiafsnit"/>
+    <w:link w:val="Overskrift2"/>
+    <w:uiPriority w:val="9"/>
+    <w:rsid w:val="00180E33"/>
+    <w:rPr>
+      <w:rFonts w:asciiTheme="majorHAnsi" w:eastAsiaTheme="majorEastAsia" w:hAnsiTheme="majorHAnsi" w:cstheme="majorBidi"/>
+      <w:b/>
+      <w:bCs/>
+      <w:color w:val="4F81BD" w:themeColor="accent1"/>
+      <w:sz w:val="26"/>
+      <w:szCs w:val="26"/>
+    </w:rPr>
+  </w:style>
+  <w:style w:type="character" w:customStyle="1" w:styleId="Overskrift3Tegn">
+    <w:name w:val="Overskrift 3 Tegn"/>
+    <w:basedOn w:val="Standardskrifttypeiafsnit"/>
+    <w:link w:val="Overskrift3"/>
+    <w:uiPriority w:val="9"/>
+    <w:rsid w:val="00180E33"/>
+    <w:rPr>
+      <w:rFonts w:asciiTheme="majorHAnsi" w:eastAsiaTheme="majorEastAsia" w:hAnsiTheme="majorHAnsi" w:cstheme="majorBidi"/>
+      <w:b/>
+      <w:bCs/>
+      <w:color w:val="4F81BD" w:themeColor="accent1"/>
+    </w:rPr>
   </w:style>
 </w:styles>
 </file>
@@ -525,6 +964,75 @@
     <w:name w:val="Normal"/>
     <w:qFormat/>
   </w:style>
+  <w:style w:type="paragraph" w:styleId="Overskrift1">
+    <w:name w:val="heading 1"/>
+    <w:basedOn w:val="Normal"/>
+    <w:next w:val="Normal"/>
+    <w:link w:val="Overskrift1Tegn"/>
+    <w:uiPriority w:val="9"/>
+    <w:qFormat/>
+    <w:rsid w:val="00B10E8F"/>
+    <w:pPr>
+      <w:keepNext/>
+      <w:keepLines/>
+      <w:spacing w:before="480" w:after="0"/>
+      <w:outlineLvl w:val="0"/>
+    </w:pPr>
+    <w:rPr>
+      <w:rFonts w:asciiTheme="majorHAnsi" w:eastAsiaTheme="majorEastAsia" w:hAnsiTheme="majorHAnsi" w:cstheme="majorBidi"/>
+      <w:b/>
+      <w:bCs/>
+      <w:color w:val="365F91" w:themeColor="accent1" w:themeShade="BF"/>
+      <w:sz w:val="28"/>
+      <w:szCs w:val="28"/>
+    </w:rPr>
+  </w:style>
+  <w:style w:type="paragraph" w:styleId="Overskrift2">
+    <w:name w:val="heading 2"/>
+    <w:basedOn w:val="Normal"/>
+    <w:next w:val="Normal"/>
+    <w:link w:val="Overskrift2Tegn"/>
+    <w:uiPriority w:val="9"/>
+    <w:unhideWhenUsed/>
+    <w:qFormat/>
+    <w:rsid w:val="00180E33"/>
+    <w:pPr>
+      <w:keepNext/>
+      <w:keepLines/>
+      <w:spacing w:before="200" w:after="0"/>
+      <w:outlineLvl w:val="1"/>
+    </w:pPr>
+    <w:rPr>
+      <w:rFonts w:asciiTheme="majorHAnsi" w:eastAsiaTheme="majorEastAsia" w:hAnsiTheme="majorHAnsi" w:cstheme="majorBidi"/>
+      <w:b/>
+      <w:bCs/>
+      <w:color w:val="4F81BD" w:themeColor="accent1"/>
+      <w:sz w:val="26"/>
+      <w:szCs w:val="26"/>
+    </w:rPr>
+  </w:style>
+  <w:style w:type="paragraph" w:styleId="Overskrift3">
+    <w:name w:val="heading 3"/>
+    <w:basedOn w:val="Normal"/>
+    <w:next w:val="Normal"/>
+    <w:link w:val="Overskrift3Tegn"/>
+    <w:uiPriority w:val="9"/>
+    <w:unhideWhenUsed/>
+    <w:qFormat/>
+    <w:rsid w:val="00180E33"/>
+    <w:pPr>
+      <w:keepNext/>
+      <w:keepLines/>
+      <w:spacing w:before="200" w:after="0"/>
+      <w:outlineLvl w:val="2"/>
+    </w:pPr>
+    <w:rPr>
+      <w:rFonts w:asciiTheme="majorHAnsi" w:eastAsiaTheme="majorEastAsia" w:hAnsiTheme="majorHAnsi" w:cstheme="majorBidi"/>
+      <w:b/>
+      <w:bCs/>
+      <w:color w:val="4F81BD" w:themeColor="accent1"/>
+    </w:rPr>
+  </w:style>
   <w:style w:type="character" w:default="1" w:styleId="Standardskrifttypeiafsnit">
     <w:name w:val="Default Paragraph Font"/>
     <w:uiPriority w:val="1"/>
@@ -562,6 +1070,127 @@
       <w:ind w:left="720"/>
       <w:contextualSpacing/>
     </w:pPr>
+  </w:style>
+  <w:style w:type="paragraph" w:styleId="Titel">
+    <w:name w:val="Title"/>
+    <w:basedOn w:val="Normal"/>
+    <w:next w:val="Normal"/>
+    <w:link w:val="TitelTegn"/>
+    <w:uiPriority w:val="10"/>
+    <w:qFormat/>
+    <w:rsid w:val="00B10E8F"/>
+    <w:pPr>
+      <w:pBdr>
+        <w:bottom w:val="single" w:sz="8" w:space="4" w:color="4F81BD" w:themeColor="accent1"/>
+      </w:pBdr>
+      <w:spacing w:after="300" w:line="240" w:lineRule="auto"/>
+      <w:contextualSpacing/>
+    </w:pPr>
+    <w:rPr>
+      <w:rFonts w:asciiTheme="majorHAnsi" w:eastAsiaTheme="majorEastAsia" w:hAnsiTheme="majorHAnsi" w:cstheme="majorBidi"/>
+      <w:color w:val="17365D" w:themeColor="text2" w:themeShade="BF"/>
+      <w:spacing w:val="5"/>
+      <w:kern w:val="28"/>
+      <w:sz w:val="52"/>
+      <w:szCs w:val="52"/>
+    </w:rPr>
+  </w:style>
+  <w:style w:type="character" w:customStyle="1" w:styleId="TitelTegn">
+    <w:name w:val="Titel Tegn"/>
+    <w:basedOn w:val="Standardskrifttypeiafsnit"/>
+    <w:link w:val="Titel"/>
+    <w:uiPriority w:val="10"/>
+    <w:rsid w:val="00B10E8F"/>
+    <w:rPr>
+      <w:rFonts w:asciiTheme="majorHAnsi" w:eastAsiaTheme="majorEastAsia" w:hAnsiTheme="majorHAnsi" w:cstheme="majorBidi"/>
+      <w:color w:val="17365D" w:themeColor="text2" w:themeShade="BF"/>
+      <w:spacing w:val="5"/>
+      <w:kern w:val="28"/>
+      <w:sz w:val="52"/>
+      <w:szCs w:val="52"/>
+    </w:rPr>
+  </w:style>
+  <w:style w:type="character" w:customStyle="1" w:styleId="Overskrift1Tegn">
+    <w:name w:val="Overskrift 1 Tegn"/>
+    <w:basedOn w:val="Standardskrifttypeiafsnit"/>
+    <w:link w:val="Overskrift1"/>
+    <w:uiPriority w:val="9"/>
+    <w:rsid w:val="00B10E8F"/>
+    <w:rPr>
+      <w:rFonts w:asciiTheme="majorHAnsi" w:eastAsiaTheme="majorEastAsia" w:hAnsiTheme="majorHAnsi" w:cstheme="majorBidi"/>
+      <w:b/>
+      <w:bCs/>
+      <w:color w:val="365F91" w:themeColor="accent1" w:themeShade="BF"/>
+      <w:sz w:val="28"/>
+      <w:szCs w:val="28"/>
+    </w:rPr>
+  </w:style>
+  <w:style w:type="paragraph" w:styleId="Undertitel">
+    <w:name w:val="Subtitle"/>
+    <w:basedOn w:val="Normal"/>
+    <w:next w:val="Normal"/>
+    <w:link w:val="UndertitelTegn"/>
+    <w:uiPriority w:val="11"/>
+    <w:qFormat/>
+    <w:rsid w:val="00B10E8F"/>
+    <w:pPr>
+      <w:numPr>
+        <w:ilvl w:val="1"/>
+      </w:numPr>
+    </w:pPr>
+    <w:rPr>
+      <w:rFonts w:asciiTheme="majorHAnsi" w:eastAsiaTheme="majorEastAsia" w:hAnsiTheme="majorHAnsi" w:cstheme="majorBidi"/>
+      <w:i/>
+      <w:iCs/>
+      <w:color w:val="4F81BD" w:themeColor="accent1"/>
+      <w:spacing w:val="15"/>
+      <w:sz w:val="24"/>
+      <w:szCs w:val="24"/>
+    </w:rPr>
+  </w:style>
+  <w:style w:type="character" w:customStyle="1" w:styleId="UndertitelTegn">
+    <w:name w:val="Undertitel Tegn"/>
+    <w:basedOn w:val="Standardskrifttypeiafsnit"/>
+    <w:link w:val="Undertitel"/>
+    <w:uiPriority w:val="11"/>
+    <w:rsid w:val="00B10E8F"/>
+    <w:rPr>
+      <w:rFonts w:asciiTheme="majorHAnsi" w:eastAsiaTheme="majorEastAsia" w:hAnsiTheme="majorHAnsi" w:cstheme="majorBidi"/>
+      <w:i/>
+      <w:iCs/>
+      <w:color w:val="4F81BD" w:themeColor="accent1"/>
+      <w:spacing w:val="15"/>
+      <w:sz w:val="24"/>
+      <w:szCs w:val="24"/>
+    </w:rPr>
+  </w:style>
+  <w:style w:type="character" w:customStyle="1" w:styleId="Overskrift2Tegn">
+    <w:name w:val="Overskrift 2 Tegn"/>
+    <w:basedOn w:val="Standardskrifttypeiafsnit"/>
+    <w:link w:val="Overskrift2"/>
+    <w:uiPriority w:val="9"/>
+    <w:rsid w:val="00180E33"/>
+    <w:rPr>
+      <w:rFonts w:asciiTheme="majorHAnsi" w:eastAsiaTheme="majorEastAsia" w:hAnsiTheme="majorHAnsi" w:cstheme="majorBidi"/>
+      <w:b/>
+      <w:bCs/>
+      <w:color w:val="4F81BD" w:themeColor="accent1"/>
+      <w:sz w:val="26"/>
+      <w:szCs w:val="26"/>
+    </w:rPr>
+  </w:style>
+  <w:style w:type="character" w:customStyle="1" w:styleId="Overskrift3Tegn">
+    <w:name w:val="Overskrift 3 Tegn"/>
+    <w:basedOn w:val="Standardskrifttypeiafsnit"/>
+    <w:link w:val="Overskrift3"/>
+    <w:uiPriority w:val="9"/>
+    <w:rsid w:val="00180E33"/>
+    <w:rPr>
+      <w:rFonts w:asciiTheme="majorHAnsi" w:eastAsiaTheme="majorEastAsia" w:hAnsiTheme="majorHAnsi" w:cstheme="majorBidi"/>
+      <w:b/>
+      <w:bCs/>
+      <w:color w:val="4F81BD" w:themeColor="accent1"/>
+    </w:rPr>
   </w:style>
 </w:styles>
 </file>

</xml_diff>